<commit_message>
Check nhầm bảng nhé! Bảng Quy ĐỊnh đó HaiPM
</commit_message>
<xml_diff>
--- a/ projectquanlybongdavodichquocgia/Document/DacTaCSDL_HuyNP.docx
+++ b/ projectquanlybongdavodichquocgia/Document/DacTaCSDL_HuyNP.docx
@@ -67,15 +67,7 @@
                 <w:b/>
                 <w:lang w:val="en-US"/>
               </w:rPr>
-              <w:t>HoSoDoiBong</w:t>
-            </w:r>
-            <w:r>
-              <w:rPr>
-                <w:rFonts w:asciiTheme="majorHAnsi" w:hAnsiTheme="majorHAnsi" w:cstheme="majorHAnsi"/>
-                <w:b/>
-                <w:lang w:val="en-US"/>
-              </w:rPr>
-              <w:t xml:space="preserve"> – </w:t>
+              <w:t xml:space="preserve">HoSoDoiBong – </w:t>
             </w:r>
             <w:r>
               <w:rPr>
@@ -837,21 +829,7 @@
                 <w:rFonts w:asciiTheme="majorHAnsi" w:hAnsiTheme="majorHAnsi" w:cstheme="majorHAnsi"/>
                 <w:lang w:val="en-US"/>
               </w:rPr>
-              <w:t>nvarchar(</w:t>
-            </w:r>
-            <w:r>
-              <w:rPr>
-                <w:rFonts w:asciiTheme="majorHAnsi" w:hAnsiTheme="majorHAnsi" w:cstheme="majorHAnsi"/>
-                <w:lang w:val="en-US"/>
-              </w:rPr>
-              <w:t>15</w:t>
-            </w:r>
-            <w:r>
-              <w:rPr>
-                <w:rFonts w:asciiTheme="majorHAnsi" w:hAnsiTheme="majorHAnsi" w:cstheme="majorHAnsi"/>
-                <w:lang w:val="en-US"/>
-              </w:rPr>
-              <w:t>)</w:t>
+              <w:t>nvarchar(15)</w:t>
             </w:r>
           </w:p>
         </w:tc>
@@ -1374,15 +1352,7 @@
                 <w:b/>
                 <w:lang w:val="en-US"/>
               </w:rPr>
-              <w:t>CauThu</w:t>
-            </w:r>
-            <w:r>
-              <w:rPr>
-                <w:rFonts w:asciiTheme="majorHAnsi" w:hAnsiTheme="majorHAnsi" w:cstheme="majorHAnsi"/>
-                <w:b/>
-                <w:lang w:val="en-US"/>
-              </w:rPr>
-              <w:t xml:space="preserve"> – </w:t>
+              <w:t xml:space="preserve">CauThu – </w:t>
             </w:r>
             <w:r>
               <w:rPr>
@@ -1548,14 +1518,7 @@
                 <w:rFonts w:asciiTheme="majorHAnsi" w:hAnsiTheme="majorHAnsi" w:cstheme="majorHAnsi"/>
                 <w:lang w:val="en-US"/>
               </w:rPr>
-              <w:t>sid_</w:t>
-            </w:r>
-            <w:r>
-              <w:rPr>
-                <w:rFonts w:asciiTheme="majorHAnsi" w:hAnsiTheme="majorHAnsi" w:cstheme="majorHAnsi"/>
-                <w:lang w:val="en-US"/>
-              </w:rPr>
-              <w:t>cauthu</w:t>
+              <w:t>sid_cauthu</w:t>
             </w:r>
           </w:p>
         </w:tc>
@@ -1597,14 +1560,7 @@
                 <w:rFonts w:asciiTheme="majorHAnsi" w:hAnsiTheme="majorHAnsi" w:cstheme="majorHAnsi"/>
                 <w:lang w:val="en-US"/>
               </w:rPr>
-              <w:t xml:space="preserve">Số thứ tự </w:t>
-            </w:r>
-            <w:r>
-              <w:rPr>
-                <w:rFonts w:asciiTheme="majorHAnsi" w:hAnsiTheme="majorHAnsi" w:cstheme="majorHAnsi"/>
-                <w:lang w:val="en-US"/>
-              </w:rPr>
-              <w:t>cầu thủ.</w:t>
+              <w:t>Số thứ tự cầu thủ.</w:t>
             </w:r>
           </w:p>
         </w:tc>
@@ -1652,14 +1608,7 @@
                 <w:rFonts w:asciiTheme="majorHAnsi" w:hAnsiTheme="majorHAnsi" w:cstheme="majorHAnsi"/>
                 <w:lang w:val="en-US"/>
               </w:rPr>
-              <w:t>id_</w:t>
-            </w:r>
-            <w:r>
-              <w:rPr>
-                <w:rFonts w:asciiTheme="majorHAnsi" w:hAnsiTheme="majorHAnsi" w:cstheme="majorHAnsi"/>
-                <w:lang w:val="en-US"/>
-              </w:rPr>
-              <w:t>cauthu</w:t>
+              <w:t>id_cauthu</w:t>
             </w:r>
           </w:p>
         </w:tc>
@@ -1701,14 +1650,7 @@
                 <w:rFonts w:asciiTheme="majorHAnsi" w:hAnsiTheme="majorHAnsi" w:cstheme="majorHAnsi"/>
                 <w:lang w:val="en-US"/>
               </w:rPr>
-              <w:t xml:space="preserve">Mã </w:t>
-            </w:r>
-            <w:r>
-              <w:rPr>
-                <w:rFonts w:asciiTheme="majorHAnsi" w:hAnsiTheme="majorHAnsi" w:cstheme="majorHAnsi"/>
-                <w:lang w:val="en-US"/>
-              </w:rPr>
-              <w:t>cầu thủ.</w:t>
+              <w:t>Mã cầu thủ.</w:t>
             </w:r>
           </w:p>
         </w:tc>
@@ -1798,21 +1740,7 @@
                 <w:rFonts w:asciiTheme="majorHAnsi" w:hAnsiTheme="majorHAnsi" w:cstheme="majorHAnsi"/>
                 <w:lang w:val="en-US"/>
               </w:rPr>
-              <w:t xml:space="preserve">Tên đầy đủ </w:t>
-            </w:r>
-            <w:r>
-              <w:rPr>
-                <w:rFonts w:asciiTheme="majorHAnsi" w:hAnsiTheme="majorHAnsi" w:cstheme="majorHAnsi"/>
-                <w:lang w:val="en-US"/>
-              </w:rPr>
-              <w:t>của cầu thủ</w:t>
-            </w:r>
-            <w:r>
-              <w:rPr>
-                <w:rFonts w:asciiTheme="majorHAnsi" w:hAnsiTheme="majorHAnsi" w:cstheme="majorHAnsi"/>
-                <w:lang w:val="en-US"/>
-              </w:rPr>
-              <w:t>.</w:t>
+              <w:t>Tên đầy đủ của cầu thủ.</w:t>
             </w:r>
           </w:p>
         </w:tc>
@@ -2601,21 +2529,7 @@
                 <w:rFonts w:asciiTheme="majorHAnsi" w:hAnsiTheme="majorHAnsi" w:cstheme="majorHAnsi"/>
                 <w:lang w:val="en-US"/>
               </w:rPr>
-              <w:t>nvarchar(</w:t>
-            </w:r>
-            <w:r>
-              <w:rPr>
-                <w:rFonts w:asciiTheme="majorHAnsi" w:hAnsiTheme="majorHAnsi" w:cstheme="majorHAnsi"/>
-                <w:lang w:val="en-US"/>
-              </w:rPr>
-              <w:t>15</w:t>
-            </w:r>
-            <w:r>
-              <w:rPr>
-                <w:rFonts w:asciiTheme="majorHAnsi" w:hAnsiTheme="majorHAnsi" w:cstheme="majorHAnsi"/>
-                <w:lang w:val="en-US"/>
-              </w:rPr>
-              <w:t>0)</w:t>
+              <w:t>nvarchar(150)</w:t>
             </w:r>
           </w:p>
         </w:tc>
@@ -2684,14 +2598,7 @@
                 <w:rFonts w:asciiTheme="majorHAnsi" w:hAnsiTheme="majorHAnsi" w:cstheme="majorHAnsi"/>
                 <w:lang w:val="en-US"/>
               </w:rPr>
-              <w:t>sid_</w:t>
-            </w:r>
-            <w:r>
-              <w:rPr>
-                <w:rFonts w:asciiTheme="majorHAnsi" w:hAnsiTheme="majorHAnsi" w:cstheme="majorHAnsi"/>
-                <w:lang w:val="en-US"/>
-              </w:rPr>
-              <w:t>hosodoibong</w:t>
+              <w:t>sid_hosodoibong</w:t>
             </w:r>
           </w:p>
         </w:tc>
@@ -3579,21 +3486,7 @@
                 <w:rFonts w:asciiTheme="majorHAnsi" w:hAnsiTheme="majorHAnsi" w:cstheme="majorHAnsi"/>
                 <w:lang w:val="en-US"/>
               </w:rPr>
-              <w:t>s</w:t>
-            </w:r>
-            <w:r>
-              <w:rPr>
-                <w:rFonts w:asciiTheme="majorHAnsi" w:hAnsiTheme="majorHAnsi" w:cstheme="majorHAnsi"/>
-                <w:lang w:val="en-US"/>
-              </w:rPr>
-              <w:t>id_</w:t>
-            </w:r>
-            <w:r>
-              <w:rPr>
-                <w:rFonts w:asciiTheme="majorHAnsi" w:hAnsiTheme="majorHAnsi" w:cstheme="majorHAnsi"/>
-                <w:lang w:val="en-US"/>
-              </w:rPr>
-              <w:t>vongdau</w:t>
+              <w:t>sid_vongdau</w:t>
             </w:r>
           </w:p>
         </w:tc>
@@ -4693,15 +4586,7 @@
                 <w:b/>
                 <w:lang w:val="en-US"/>
               </w:rPr>
-              <w:t>VongDau</w:t>
-            </w:r>
-            <w:r>
-              <w:rPr>
-                <w:rFonts w:asciiTheme="majorHAnsi" w:hAnsiTheme="majorHAnsi" w:cstheme="majorHAnsi"/>
-                <w:b/>
-                <w:lang w:val="en-US"/>
-              </w:rPr>
-              <w:t xml:space="preserve"> – </w:t>
+              <w:t xml:space="preserve">VongDau – </w:t>
             </w:r>
             <w:r>
               <w:rPr>
@@ -4860,14 +4745,7 @@
                 <w:rFonts w:asciiTheme="majorHAnsi" w:hAnsiTheme="majorHAnsi" w:cstheme="majorHAnsi"/>
                 <w:lang w:val="en-US"/>
               </w:rPr>
-              <w:t>sid_</w:t>
-            </w:r>
-            <w:r>
-              <w:rPr>
-                <w:rFonts w:asciiTheme="majorHAnsi" w:hAnsiTheme="majorHAnsi" w:cstheme="majorHAnsi"/>
-                <w:lang w:val="en-US"/>
-              </w:rPr>
-              <w:t>vongdau</w:t>
+              <w:t>sid_vongdau</w:t>
             </w:r>
           </w:p>
         </w:tc>
@@ -4964,14 +4842,7 @@
                 <w:rFonts w:asciiTheme="majorHAnsi" w:hAnsiTheme="majorHAnsi" w:cstheme="majorHAnsi"/>
                 <w:lang w:val="en-US"/>
               </w:rPr>
-              <w:t>id_</w:t>
-            </w:r>
-            <w:r>
-              <w:rPr>
-                <w:rFonts w:asciiTheme="majorHAnsi" w:hAnsiTheme="majorHAnsi" w:cstheme="majorHAnsi"/>
-                <w:lang w:val="en-US"/>
-              </w:rPr>
-              <w:t>vongdau</w:t>
+              <w:t>id_vongdau</w:t>
             </w:r>
           </w:p>
         </w:tc>
@@ -6989,29 +6860,14 @@
                 <w:b/>
                 <w:lang w:val="en-US"/>
               </w:rPr>
-              <w:t>LoaiBanThang</w:t>
-            </w:r>
-            <w:r>
-              <w:rPr>
-                <w:rFonts w:asciiTheme="majorHAnsi" w:hAnsiTheme="majorHAnsi" w:cstheme="majorHAnsi"/>
-                <w:b/>
-                <w:lang w:val="en-US"/>
-              </w:rPr>
-              <w:t xml:space="preserve"> – </w:t>
-            </w:r>
-            <w:r>
-              <w:rPr>
-                <w:rFonts w:asciiTheme="majorHAnsi" w:hAnsiTheme="majorHAnsi" w:cstheme="majorHAnsi"/>
-                <w:lang w:val="en-US"/>
-              </w:rPr>
-              <w:t xml:space="preserve">Lưu </w:t>
-            </w:r>
-            <w:r>
-              <w:rPr>
-                <w:rFonts w:asciiTheme="majorHAnsi" w:hAnsiTheme="majorHAnsi" w:cstheme="majorHAnsi"/>
-                <w:lang w:val="en-US"/>
-              </w:rPr>
-              <w:t>thông tin loại bàn thắng.</w:t>
+              <w:t xml:space="preserve">LoaiBanThang – </w:t>
+            </w:r>
+            <w:r>
+              <w:rPr>
+                <w:rFonts w:asciiTheme="majorHAnsi" w:hAnsiTheme="majorHAnsi" w:cstheme="majorHAnsi"/>
+                <w:lang w:val="en-US"/>
+              </w:rPr>
+              <w:t>Lưu thông tin loại bàn thắng.</w:t>
             </w:r>
           </w:p>
         </w:tc>
@@ -7040,6 +6896,7 @@
                 <w:b/>
                 <w:lang w:val="en-US"/>
               </w:rPr>
+              <w:lastRenderedPageBreak/>
               <w:t>STT</w:t>
             </w:r>
           </w:p>
@@ -7163,14 +7020,7 @@
                 <w:rFonts w:asciiTheme="majorHAnsi" w:hAnsiTheme="majorHAnsi" w:cstheme="majorHAnsi"/>
                 <w:lang w:val="en-US"/>
               </w:rPr>
-              <w:t>sid_</w:t>
-            </w:r>
-            <w:r>
-              <w:rPr>
-                <w:rFonts w:asciiTheme="majorHAnsi" w:hAnsiTheme="majorHAnsi" w:cstheme="majorHAnsi"/>
-                <w:lang w:val="en-US"/>
-              </w:rPr>
-              <w:t>loaibanthang</w:t>
+              <w:t>sid_loaibanthang</w:t>
             </w:r>
           </w:p>
         </w:tc>
@@ -7260,14 +7110,7 @@
                 <w:rFonts w:asciiTheme="majorHAnsi" w:hAnsiTheme="majorHAnsi" w:cstheme="majorHAnsi"/>
                 <w:lang w:val="en-US"/>
               </w:rPr>
-              <w:t>id_</w:t>
-            </w:r>
-            <w:r>
-              <w:rPr>
-                <w:rFonts w:asciiTheme="majorHAnsi" w:hAnsiTheme="majorHAnsi" w:cstheme="majorHAnsi"/>
-                <w:lang w:val="en-US"/>
-              </w:rPr>
-              <w:t>loaibanthang</w:t>
+              <w:t>id_loaibanthang</w:t>
             </w:r>
           </w:p>
         </w:tc>
@@ -7378,21 +7221,7 @@
                 <w:rFonts w:asciiTheme="majorHAnsi" w:hAnsiTheme="majorHAnsi" w:cstheme="majorHAnsi"/>
                 <w:lang w:val="en-US"/>
               </w:rPr>
-              <w:t>nvachar(</w:t>
-            </w:r>
-            <w:r>
-              <w:rPr>
-                <w:rFonts w:asciiTheme="majorHAnsi" w:hAnsiTheme="majorHAnsi" w:cstheme="majorHAnsi"/>
-                <w:lang w:val="en-US"/>
-              </w:rPr>
-              <w:t>50</w:t>
-            </w:r>
-            <w:r>
-              <w:rPr>
-                <w:rFonts w:asciiTheme="majorHAnsi" w:hAnsiTheme="majorHAnsi" w:cstheme="majorHAnsi"/>
-                <w:lang w:val="en-US"/>
-              </w:rPr>
-              <w:t>)</w:t>
+              <w:t>nvachar(50)</w:t>
             </w:r>
           </w:p>
         </w:tc>
@@ -7464,15 +7293,7 @@
                 <w:b/>
                 <w:lang w:val="en-US"/>
               </w:rPr>
-              <w:t>ThamSo</w:t>
-            </w:r>
-            <w:r>
-              <w:rPr>
-                <w:rFonts w:asciiTheme="majorHAnsi" w:hAnsiTheme="majorHAnsi" w:cstheme="majorHAnsi"/>
-                <w:b/>
-                <w:lang w:val="en-US"/>
-              </w:rPr>
-              <w:t xml:space="preserve"> – </w:t>
+              <w:t xml:space="preserve">ThamSo – </w:t>
             </w:r>
             <w:r>
               <w:rPr>
@@ -7493,14 +7314,7 @@
                 <w:rFonts w:asciiTheme="majorHAnsi" w:hAnsiTheme="majorHAnsi" w:cstheme="majorHAnsi"/>
                 <w:lang w:val="en-US"/>
               </w:rPr>
-              <w:t>tham số theo quy định</w:t>
-            </w:r>
-            <w:r>
-              <w:rPr>
-                <w:rFonts w:asciiTheme="majorHAnsi" w:hAnsiTheme="majorHAnsi" w:cstheme="majorHAnsi"/>
-                <w:lang w:val="en-US"/>
-              </w:rPr>
-              <w:t>.</w:t>
+              <w:t>tham số theo quy định.</w:t>
             </w:r>
           </w:p>
         </w:tc>
@@ -9185,14 +8999,38 @@
                 <w:b/>
                 <w:lang w:val="en-US"/>
               </w:rPr>
-              <w:t xml:space="preserve">LoaiBanThang – </w:t>
-            </w:r>
-            <w:r>
-              <w:rPr>
-                <w:rFonts w:asciiTheme="majorHAnsi" w:hAnsiTheme="majorHAnsi" w:cstheme="majorHAnsi"/>
-                <w:lang w:val="en-US"/>
-              </w:rPr>
-              <w:t>Lưu thông tin loại bàn thắng.</w:t>
+              <w:t>QuyDinh</w:t>
+            </w:r>
+            <w:r>
+              <w:rPr>
+                <w:rFonts w:asciiTheme="majorHAnsi" w:hAnsiTheme="majorHAnsi" w:cstheme="majorHAnsi"/>
+                <w:b/>
+                <w:lang w:val="en-US"/>
+              </w:rPr>
+              <w:t xml:space="preserve"> – </w:t>
+            </w:r>
+            <w:r>
+              <w:rPr>
+                <w:rFonts w:asciiTheme="majorHAnsi" w:hAnsiTheme="majorHAnsi" w:cstheme="majorHAnsi"/>
+                <w:lang w:val="en-US"/>
+              </w:rPr>
+              <w:t xml:space="preserve">Lưu thông tin </w:t>
+            </w:r>
+            <w:r>
+              <w:rPr>
+                <w:rFonts w:asciiTheme="majorHAnsi" w:hAnsiTheme="majorHAnsi" w:cstheme="majorHAnsi"/>
+                <w:lang w:val="en-US"/>
+              </w:rPr>
+              <w:t>quy định</w:t>
+            </w:r>
+            <w:bookmarkStart w:id="0" w:name="_GoBack"/>
+            <w:bookmarkEnd w:id="0"/>
+            <w:r>
+              <w:rPr>
+                <w:rFonts w:asciiTheme="majorHAnsi" w:hAnsiTheme="majorHAnsi" w:cstheme="majorHAnsi"/>
+                <w:lang w:val="en-US"/>
+              </w:rPr>
+              <w:t>.</w:t>
             </w:r>
           </w:p>
         </w:tc>
@@ -9344,14 +9182,7 @@
                 <w:rFonts w:asciiTheme="majorHAnsi" w:hAnsiTheme="majorHAnsi" w:cstheme="majorHAnsi"/>
                 <w:lang w:val="en-US"/>
               </w:rPr>
-              <w:t>sid_</w:t>
-            </w:r>
-            <w:r>
-              <w:rPr>
-                <w:rFonts w:asciiTheme="majorHAnsi" w:hAnsiTheme="majorHAnsi" w:cstheme="majorHAnsi"/>
-                <w:lang w:val="en-US"/>
-              </w:rPr>
-              <w:t>quydinh</w:t>
+              <w:t>sid_quydinh</w:t>
             </w:r>
           </w:p>
         </w:tc>
@@ -9393,14 +9224,7 @@
                 <w:rFonts w:asciiTheme="majorHAnsi" w:hAnsiTheme="majorHAnsi" w:cstheme="majorHAnsi"/>
                 <w:lang w:val="en-US"/>
               </w:rPr>
-              <w:t xml:space="preserve">Số thứ tự </w:t>
-            </w:r>
-            <w:r>
-              <w:rPr>
-                <w:rFonts w:asciiTheme="majorHAnsi" w:hAnsiTheme="majorHAnsi" w:cstheme="majorHAnsi"/>
-                <w:lang w:val="en-US"/>
-              </w:rPr>
-              <w:t>quy định.</w:t>
+              <w:t>Số thứ tự quy định.</w:t>
             </w:r>
           </w:p>
         </w:tc>
@@ -9469,21 +9293,7 @@
                 <w:rFonts w:asciiTheme="majorHAnsi" w:hAnsiTheme="majorHAnsi" w:cstheme="majorHAnsi"/>
                 <w:lang w:val="en-US"/>
               </w:rPr>
-              <w:t>nvachar(</w:t>
-            </w:r>
-            <w:r>
-              <w:rPr>
-                <w:rFonts w:asciiTheme="majorHAnsi" w:hAnsiTheme="majorHAnsi" w:cstheme="majorHAnsi"/>
-                <w:lang w:val="en-US"/>
-              </w:rPr>
-              <w:t>50</w:t>
-            </w:r>
-            <w:r>
-              <w:rPr>
-                <w:rFonts w:asciiTheme="majorHAnsi" w:hAnsiTheme="majorHAnsi" w:cstheme="majorHAnsi"/>
-                <w:lang w:val="en-US"/>
-              </w:rPr>
-              <w:t>)</w:t>
+              <w:t>nvachar(50)</w:t>
             </w:r>
           </w:p>
         </w:tc>
@@ -9506,8 +9316,6 @@
               </w:rPr>
               <w:t>Tên quy định.</w:t>
             </w:r>
-            <w:bookmarkStart w:id="0" w:name="_GoBack"/>
-            <w:bookmarkEnd w:id="0"/>
           </w:p>
         </w:tc>
       </w:tr>

</xml_diff>